<commit_message>
20240814-Agregar ApiResource|Registro Participantes|Registro de Contribuciones
</commit_message>
<xml_diff>
--- a/Documentación/Definición de Requerimientos para el Proyecto.docx
+++ b/Documentación/Definición de Requerimientos para el Proyecto.docx
@@ -266,6 +266,8 @@
         </w:rPr>
         <w:t>: Los usuarios deben poder actualizar su información personal (nombre, correo, contraseña).</w:t>
       </w:r>
+      <w:bookmarkStart w:id="0" w:name="_GoBack"/>
+      <w:bookmarkEnd w:id="0"/>
     </w:p>
     <w:p>
       <w:pPr>
@@ -303,16 +305,18 @@
           <w:rFonts w:ascii="Times New Roman" w:eastAsia="Times New Roman" w:hAnsi="Times New Roman" w:cs="Times New Roman"/>
           <w:sz w:val="24"/>
           <w:szCs w:val="24"/>
-          <w:lang w:eastAsia="es-CO"/>
-        </w:rPr>
-      </w:pPr>
-      <w:r>
-        <w:rPr>
-          <w:rFonts w:ascii="Times New Roman" w:eastAsia="Times New Roman" w:hAnsi="Times New Roman" w:cs="Times New Roman"/>
-          <w:b/>
-          <w:bCs/>
-          <w:sz w:val="24"/>
-          <w:szCs w:val="24"/>
+          <w:highlight w:val="green"/>
+          <w:lang w:eastAsia="es-CO"/>
+        </w:rPr>
+      </w:pPr>
+      <w:r>
+        <w:rPr>
+          <w:rFonts w:ascii="Times New Roman" w:eastAsia="Times New Roman" w:hAnsi="Times New Roman" w:cs="Times New Roman"/>
+          <w:b/>
+          <w:bCs/>
+          <w:sz w:val="24"/>
+          <w:szCs w:val="24"/>
+          <w:highlight w:val="green"/>
           <w:lang w:eastAsia="es-CO"/>
         </w:rPr>
         <w:t>RF-006: Creación de Cadena de Ahorro</w:t>
@@ -322,6 +326,7 @@
           <w:rFonts w:ascii="Times New Roman" w:eastAsia="Times New Roman" w:hAnsi="Times New Roman" w:cs="Times New Roman"/>
           <w:sz w:val="24"/>
           <w:szCs w:val="24"/>
+          <w:highlight w:val="green"/>
           <w:lang w:eastAsia="es-CO"/>
         </w:rPr>
         <w:t>: Los usuarios deben poder crear una nueva cadena de ahorro especificando los siguientes detalles:</w:t>
@@ -338,14 +343,16 @@
           <w:rFonts w:ascii="Times New Roman" w:eastAsia="Times New Roman" w:hAnsi="Times New Roman" w:cs="Times New Roman"/>
           <w:sz w:val="24"/>
           <w:szCs w:val="24"/>
-          <w:lang w:eastAsia="es-CO"/>
-        </w:rPr>
-      </w:pPr>
-      <w:r>
-        <w:rPr>
-          <w:rFonts w:ascii="Times New Roman" w:eastAsia="Times New Roman" w:hAnsi="Times New Roman" w:cs="Times New Roman"/>
-          <w:sz w:val="24"/>
-          <w:szCs w:val="24"/>
+          <w:highlight w:val="green"/>
+          <w:lang w:eastAsia="es-CO"/>
+        </w:rPr>
+      </w:pPr>
+      <w:r>
+        <w:rPr>
+          <w:rFonts w:ascii="Times New Roman" w:eastAsia="Times New Roman" w:hAnsi="Times New Roman" w:cs="Times New Roman"/>
+          <w:sz w:val="24"/>
+          <w:szCs w:val="24"/>
+          <w:highlight w:val="green"/>
           <w:lang w:eastAsia="es-CO"/>
         </w:rPr>
         <w:t>Nombre de la cadena.</w:t>
@@ -362,14 +369,16 @@
           <w:rFonts w:ascii="Times New Roman" w:eastAsia="Times New Roman" w:hAnsi="Times New Roman" w:cs="Times New Roman"/>
           <w:sz w:val="24"/>
           <w:szCs w:val="24"/>
-          <w:lang w:eastAsia="es-CO"/>
-        </w:rPr>
-      </w:pPr>
-      <w:r>
-        <w:rPr>
-          <w:rFonts w:ascii="Times New Roman" w:eastAsia="Times New Roman" w:hAnsi="Times New Roman" w:cs="Times New Roman"/>
-          <w:sz w:val="24"/>
-          <w:szCs w:val="24"/>
+          <w:highlight w:val="green"/>
+          <w:lang w:eastAsia="es-CO"/>
+        </w:rPr>
+      </w:pPr>
+      <w:r>
+        <w:rPr>
+          <w:rFonts w:ascii="Times New Roman" w:eastAsia="Times New Roman" w:hAnsi="Times New Roman" w:cs="Times New Roman"/>
+          <w:sz w:val="24"/>
+          <w:szCs w:val="24"/>
+          <w:highlight w:val="green"/>
           <w:lang w:eastAsia="es-CO"/>
         </w:rPr>
         <w:t>Número de participantes.</w:t>
@@ -386,14 +395,16 @@
           <w:rFonts w:ascii="Times New Roman" w:eastAsia="Times New Roman" w:hAnsi="Times New Roman" w:cs="Times New Roman"/>
           <w:sz w:val="24"/>
           <w:szCs w:val="24"/>
-          <w:lang w:eastAsia="es-CO"/>
-        </w:rPr>
-      </w:pPr>
-      <w:r>
-        <w:rPr>
-          <w:rFonts w:ascii="Times New Roman" w:eastAsia="Times New Roman" w:hAnsi="Times New Roman" w:cs="Times New Roman"/>
-          <w:sz w:val="24"/>
-          <w:szCs w:val="24"/>
+          <w:highlight w:val="green"/>
+          <w:lang w:eastAsia="es-CO"/>
+        </w:rPr>
+      </w:pPr>
+      <w:r>
+        <w:rPr>
+          <w:rFonts w:ascii="Times New Roman" w:eastAsia="Times New Roman" w:hAnsi="Times New Roman" w:cs="Times New Roman"/>
+          <w:sz w:val="24"/>
+          <w:szCs w:val="24"/>
+          <w:highlight w:val="green"/>
           <w:lang w:eastAsia="es-CO"/>
         </w:rPr>
         <w:t>Monto de ahorro por participante.</w:t>
@@ -410,14 +421,16 @@
           <w:rFonts w:ascii="Times New Roman" w:eastAsia="Times New Roman" w:hAnsi="Times New Roman" w:cs="Times New Roman"/>
           <w:sz w:val="24"/>
           <w:szCs w:val="24"/>
-          <w:lang w:eastAsia="es-CO"/>
-        </w:rPr>
-      </w:pPr>
-      <w:r>
-        <w:rPr>
-          <w:rFonts w:ascii="Times New Roman" w:eastAsia="Times New Roman" w:hAnsi="Times New Roman" w:cs="Times New Roman"/>
-          <w:sz w:val="24"/>
-          <w:szCs w:val="24"/>
+          <w:highlight w:val="green"/>
+          <w:lang w:eastAsia="es-CO"/>
+        </w:rPr>
+      </w:pPr>
+      <w:r>
+        <w:rPr>
+          <w:rFonts w:ascii="Times New Roman" w:eastAsia="Times New Roman" w:hAnsi="Times New Roman" w:cs="Times New Roman"/>
+          <w:sz w:val="24"/>
+          <w:szCs w:val="24"/>
+          <w:highlight w:val="green"/>
           <w:lang w:eastAsia="es-CO"/>
         </w:rPr>
         <w:t>Frecuencia de ahorro (semanal, quincenal, mensual).</w:t>
@@ -434,14 +447,16 @@
           <w:rFonts w:ascii="Times New Roman" w:eastAsia="Times New Roman" w:hAnsi="Times New Roman" w:cs="Times New Roman"/>
           <w:sz w:val="24"/>
           <w:szCs w:val="24"/>
-          <w:lang w:eastAsia="es-CO"/>
-        </w:rPr>
-      </w:pPr>
-      <w:r>
-        <w:rPr>
-          <w:rFonts w:ascii="Times New Roman" w:eastAsia="Times New Roman" w:hAnsi="Times New Roman" w:cs="Times New Roman"/>
-          <w:sz w:val="24"/>
-          <w:szCs w:val="24"/>
+          <w:highlight w:val="green"/>
+          <w:lang w:eastAsia="es-CO"/>
+        </w:rPr>
+      </w:pPr>
+      <w:r>
+        <w:rPr>
+          <w:rFonts w:ascii="Times New Roman" w:eastAsia="Times New Roman" w:hAnsi="Times New Roman" w:cs="Times New Roman"/>
+          <w:sz w:val="24"/>
+          <w:szCs w:val="24"/>
+          <w:highlight w:val="green"/>
           <w:lang w:eastAsia="es-CO"/>
         </w:rPr>
         <w:t>Fecha de inicio y fin de la cadena.</w:t>
@@ -458,16 +473,18 @@
           <w:rFonts w:ascii="Times New Roman" w:eastAsia="Times New Roman" w:hAnsi="Times New Roman" w:cs="Times New Roman"/>
           <w:sz w:val="24"/>
           <w:szCs w:val="24"/>
-          <w:lang w:eastAsia="es-CO"/>
-        </w:rPr>
-      </w:pPr>
-      <w:r>
-        <w:rPr>
-          <w:rFonts w:ascii="Times New Roman" w:eastAsia="Times New Roman" w:hAnsi="Times New Roman" w:cs="Times New Roman"/>
-          <w:b/>
-          <w:bCs/>
-          <w:sz w:val="24"/>
-          <w:szCs w:val="24"/>
+          <w:highlight w:val="green"/>
+          <w:lang w:eastAsia="es-CO"/>
+        </w:rPr>
+      </w:pPr>
+      <w:r>
+        <w:rPr>
+          <w:rFonts w:ascii="Times New Roman" w:eastAsia="Times New Roman" w:hAnsi="Times New Roman" w:cs="Times New Roman"/>
+          <w:b/>
+          <w:bCs/>
+          <w:sz w:val="24"/>
+          <w:szCs w:val="24"/>
+          <w:highlight w:val="green"/>
           <w:lang w:eastAsia="es-CO"/>
         </w:rPr>
         <w:t>RF-007: Invitación de Participantes</w:t>
@@ -477,6 +494,7 @@
           <w:rFonts w:ascii="Times New Roman" w:eastAsia="Times New Roman" w:hAnsi="Times New Roman" w:cs="Times New Roman"/>
           <w:sz w:val="24"/>
           <w:szCs w:val="24"/>
+          <w:highlight w:val="green"/>
           <w:lang w:eastAsia="es-CO"/>
         </w:rPr>
         <w:t>: El creador de la cadena debe poder invitar a otros usuarios a unirse a la cadena mediante correo electrónico.</w:t>
@@ -493,16 +511,18 @@
           <w:rFonts w:ascii="Times New Roman" w:eastAsia="Times New Roman" w:hAnsi="Times New Roman" w:cs="Times New Roman"/>
           <w:sz w:val="24"/>
           <w:szCs w:val="24"/>
-          <w:lang w:eastAsia="es-CO"/>
-        </w:rPr>
-      </w:pPr>
-      <w:r>
-        <w:rPr>
-          <w:rFonts w:ascii="Times New Roman" w:eastAsia="Times New Roman" w:hAnsi="Times New Roman" w:cs="Times New Roman"/>
-          <w:b/>
-          <w:bCs/>
-          <w:sz w:val="24"/>
-          <w:szCs w:val="24"/>
+          <w:highlight w:val="green"/>
+          <w:lang w:eastAsia="es-CO"/>
+        </w:rPr>
+      </w:pPr>
+      <w:r>
+        <w:rPr>
+          <w:rFonts w:ascii="Times New Roman" w:eastAsia="Times New Roman" w:hAnsi="Times New Roman" w:cs="Times New Roman"/>
+          <w:b/>
+          <w:bCs/>
+          <w:sz w:val="24"/>
+          <w:szCs w:val="24"/>
+          <w:highlight w:val="green"/>
           <w:lang w:eastAsia="es-CO"/>
         </w:rPr>
         <w:t>RF-008: Aceptación de Invitaciones</w:t>
@@ -512,6 +532,7 @@
           <w:rFonts w:ascii="Times New Roman" w:eastAsia="Times New Roman" w:hAnsi="Times New Roman" w:cs="Times New Roman"/>
           <w:sz w:val="24"/>
           <w:szCs w:val="24"/>
+          <w:highlight w:val="green"/>
           <w:lang w:eastAsia="es-CO"/>
         </w:rPr>
         <w:t>: Los usuarios invitados deben poder aceptar o rechazar una invitación para unirse a una cadena de ahorro.</w:t>
@@ -528,38 +549,28 @@
           <w:rFonts w:ascii="Times New Roman" w:eastAsia="Times New Roman" w:hAnsi="Times New Roman" w:cs="Times New Roman"/>
           <w:sz w:val="24"/>
           <w:szCs w:val="24"/>
-          <w:lang w:eastAsia="es-CO"/>
-        </w:rPr>
-      </w:pPr>
-      <w:r>
-        <w:rPr>
-          <w:rFonts w:ascii="Times New Roman" w:eastAsia="Times New Roman" w:hAnsi="Times New Roman" w:cs="Times New Roman"/>
-          <w:b/>
-          <w:bCs/>
-          <w:sz w:val="24"/>
-          <w:szCs w:val="24"/>
-          <w:lang w:eastAsia="es-CO"/>
-        </w:rPr>
-        <w:t>RF-009: Visualización de Cadenas A</w:t>
-      </w:r>
-      <w:bookmarkStart w:id="0" w:name="_GoBack"/>
-      <w:bookmarkEnd w:id="0"/>
-      <w:r>
-        <w:rPr>
-          <w:rFonts w:ascii="Times New Roman" w:eastAsia="Times New Roman" w:hAnsi="Times New Roman" w:cs="Times New Roman"/>
-          <w:b/>
-          <w:bCs/>
-          <w:sz w:val="24"/>
-          <w:szCs w:val="24"/>
-          <w:lang w:eastAsia="es-CO"/>
-        </w:rPr>
-        <w:t>ctivas</w:t>
-      </w:r>
-      <w:r>
-        <w:rPr>
-          <w:rFonts w:ascii="Times New Roman" w:eastAsia="Times New Roman" w:hAnsi="Times New Roman" w:cs="Times New Roman"/>
-          <w:sz w:val="24"/>
-          <w:szCs w:val="24"/>
+          <w:highlight w:val="green"/>
+          <w:lang w:eastAsia="es-CO"/>
+        </w:rPr>
+      </w:pPr>
+      <w:r>
+        <w:rPr>
+          <w:rFonts w:ascii="Times New Roman" w:eastAsia="Times New Roman" w:hAnsi="Times New Roman" w:cs="Times New Roman"/>
+          <w:b/>
+          <w:bCs/>
+          <w:sz w:val="24"/>
+          <w:szCs w:val="24"/>
+          <w:highlight w:val="green"/>
+          <w:lang w:eastAsia="es-CO"/>
+        </w:rPr>
+        <w:t>RF-009: Visualización de Cadenas Activas</w:t>
+      </w:r>
+      <w:r>
+        <w:rPr>
+          <w:rFonts w:ascii="Times New Roman" w:eastAsia="Times New Roman" w:hAnsi="Times New Roman" w:cs="Times New Roman"/>
+          <w:sz w:val="24"/>
+          <w:szCs w:val="24"/>
+          <w:highlight w:val="green"/>
           <w:lang w:eastAsia="es-CO"/>
         </w:rPr>
         <w:t>: Los usuarios deben poder visualizar todas las cadenas de ahorro en las que están participando, con detalles como el estado actual, participantes y próximos pagos.</w:t>
@@ -576,16 +587,18 @@
           <w:rFonts w:ascii="Times New Roman" w:eastAsia="Times New Roman" w:hAnsi="Times New Roman" w:cs="Times New Roman"/>
           <w:sz w:val="24"/>
           <w:szCs w:val="24"/>
-          <w:lang w:eastAsia="es-CO"/>
-        </w:rPr>
-      </w:pPr>
-      <w:r>
-        <w:rPr>
-          <w:rFonts w:ascii="Times New Roman" w:eastAsia="Times New Roman" w:hAnsi="Times New Roman" w:cs="Times New Roman"/>
-          <w:b/>
-          <w:bCs/>
-          <w:sz w:val="24"/>
-          <w:szCs w:val="24"/>
+          <w:highlight w:val="green"/>
+          <w:lang w:eastAsia="es-CO"/>
+        </w:rPr>
+      </w:pPr>
+      <w:r>
+        <w:rPr>
+          <w:rFonts w:ascii="Times New Roman" w:eastAsia="Times New Roman" w:hAnsi="Times New Roman" w:cs="Times New Roman"/>
+          <w:b/>
+          <w:bCs/>
+          <w:sz w:val="24"/>
+          <w:szCs w:val="24"/>
+          <w:highlight w:val="green"/>
           <w:lang w:eastAsia="es-CO"/>
         </w:rPr>
         <w:t>RF-010: Historial de Aportaciones</w:t>
@@ -595,6 +608,7 @@
           <w:rFonts w:ascii="Times New Roman" w:eastAsia="Times New Roman" w:hAnsi="Times New Roman" w:cs="Times New Roman"/>
           <w:sz w:val="24"/>
           <w:szCs w:val="24"/>
+          <w:highlight w:val="green"/>
           <w:lang w:eastAsia="es-CO"/>
         </w:rPr>
         <w:t>: Los usuarios deben poder ver un historial de todas sus aportaciones realizadas en cada cadena de ahorro.</w:t>

</xml_diff>